<commit_message>
added the ble remote control uart based robot controller
</commit_message>
<xml_diff>
--- a/Scripts/P6-3-3b-UartRemote.docx
+++ b/Scripts/P6-3-3b-UartRemote.docx
@@ -88,21 +88,19 @@
         <w:rPr>
           <w:rFonts w:ascii="Arial" w:hAnsi="Arial" w:cs="Arial"/>
         </w:rPr>
-        <w:t xml:space="preserve"> 6 BLE to build a BLE Central that could control project 3-2a which </w:t>
-      </w:r>
-      <w:proofErr w:type="spellStart"/>
-      <w:r>
-        <w:rPr>
-          <w:rFonts w:ascii="Arial" w:hAnsi="Arial" w:cs="Arial"/>
-        </w:rPr>
-        <w:t>his</w:t>
-      </w:r>
-      <w:proofErr w:type="spellEnd"/>
-      <w:r>
-        <w:rPr>
-          <w:rFonts w:ascii="Arial" w:hAnsi="Arial" w:cs="Arial"/>
-        </w:rPr>
-        <w:t xml:space="preserve"> the BLE </w:t>
+        <w:t xml:space="preserve"> 6 BLE to build a BLE Central that could control </w:t>
+      </w:r>
+      <w:r>
+        <w:rPr>
+          <w:rFonts w:ascii="Arial" w:hAnsi="Arial" w:cs="Arial"/>
+        </w:rPr>
+        <w:t xml:space="preserve">the </w:t>
+      </w:r>
+      <w:r>
+        <w:rPr>
+          <w:rFonts w:ascii="Arial" w:hAnsi="Arial" w:cs="Arial"/>
+        </w:rPr>
+        <w:t xml:space="preserve">project 3-2a BLE </w:t>
       </w:r>
       <w:proofErr w:type="spellStart"/>
       <w:r>
@@ -116,7 +114,7 @@
         <w:rPr>
           <w:rFonts w:ascii="Arial" w:hAnsi="Arial" w:cs="Arial"/>
         </w:rPr>
-        <w:t xml:space="preserve"> LED Dimmer project.</w:t>
+        <w:t xml:space="preserve"> LED Dimmer.</w:t>
       </w:r>
     </w:p>
     <w:p>
@@ -144,121 +142,1577 @@
         <w:rPr>
           <w:rFonts w:ascii="Arial" w:hAnsi="Arial" w:cs="Arial"/>
         </w:rPr>
-        <w:t xml:space="preserve"> we are going to start building a complete</w:t>
-      </w:r>
+        <w:t xml:space="preserve"> we are going to start building a complete </w:t>
+      </w:r>
+      <w:r>
+        <w:rPr>
+          <w:rFonts w:ascii="Arial" w:hAnsi="Arial" w:cs="Arial"/>
+        </w:rPr>
+        <w:t xml:space="preserve">BLE </w:t>
+      </w:r>
+      <w:r>
+        <w:rPr>
+          <w:rFonts w:ascii="Arial" w:hAnsi="Arial" w:cs="Arial"/>
+        </w:rPr>
+        <w:t xml:space="preserve">remote control for the robot arm.  When the remote control is </w:t>
+      </w:r>
+      <w:proofErr w:type="gramStart"/>
+      <w:r>
+        <w:rPr>
+          <w:rFonts w:ascii="Arial" w:hAnsi="Arial" w:cs="Arial"/>
+        </w:rPr>
+        <w:t>done</w:t>
+      </w:r>
+      <w:proofErr w:type="gramEnd"/>
+      <w:r>
+        <w:rPr>
+          <w:rFonts w:ascii="Arial" w:hAnsi="Arial" w:cs="Arial"/>
+        </w:rPr>
+        <w:t xml:space="preserve"> you will be able to use the </w:t>
+      </w:r>
+      <w:proofErr w:type="spellStart"/>
+      <w:r>
+        <w:rPr>
+          <w:rFonts w:ascii="Arial" w:hAnsi="Arial" w:cs="Arial"/>
+        </w:rPr>
+        <w:t>uart</w:t>
+      </w:r>
+      <w:proofErr w:type="spellEnd"/>
+      <w:r>
+        <w:rPr>
+          <w:rFonts w:ascii="Arial" w:hAnsi="Arial" w:cs="Arial"/>
+        </w:rPr>
+        <w:t xml:space="preserve">, </w:t>
+      </w:r>
+      <w:proofErr w:type="spellStart"/>
+      <w:r>
+        <w:rPr>
+          <w:rFonts w:ascii="Arial" w:hAnsi="Arial" w:cs="Arial"/>
+        </w:rPr>
+        <w:t>capsense</w:t>
+      </w:r>
+      <w:proofErr w:type="spellEnd"/>
+      <w:r>
+        <w:rPr>
+          <w:rFonts w:ascii="Arial" w:hAnsi="Arial" w:cs="Arial"/>
+        </w:rPr>
+        <w:t xml:space="preserve"> and the </w:t>
+      </w:r>
+      <w:proofErr w:type="spellStart"/>
+      <w:r>
+        <w:rPr>
+          <w:rFonts w:ascii="Arial" w:hAnsi="Arial" w:cs="Arial"/>
+        </w:rPr>
+        <w:t>bosch</w:t>
+      </w:r>
+      <w:proofErr w:type="spellEnd"/>
+      <w:r>
+        <w:rPr>
+          <w:rFonts w:ascii="Arial" w:hAnsi="Arial" w:cs="Arial"/>
+        </w:rPr>
+        <w:t xml:space="preserve"> motion sensor to control the </w:t>
+      </w:r>
+      <w:proofErr w:type="spellStart"/>
+      <w:r>
+        <w:rPr>
+          <w:rFonts w:ascii="Arial" w:hAnsi="Arial" w:cs="Arial"/>
+        </w:rPr>
+        <w:t>PSoC</w:t>
+      </w:r>
+      <w:proofErr w:type="spellEnd"/>
+      <w:r>
+        <w:rPr>
+          <w:rFonts w:ascii="Arial" w:hAnsi="Arial" w:cs="Arial"/>
+        </w:rPr>
+        <w:t xml:space="preserve"> BLE Robot.</w:t>
+      </w:r>
+    </w:p>
+    <w:p>
+      <w:pPr>
+        <w:pStyle w:val="NormalWeb"/>
+        <w:rPr>
+          <w:rFonts w:ascii="Arial" w:hAnsi="Arial" w:cs="Arial"/>
+        </w:rPr>
+      </w:pPr>
+      <w:r>
+        <w:rPr>
+          <w:rFonts w:ascii="Arial" w:hAnsi="Arial" w:cs="Arial"/>
+        </w:rPr>
+        <w:t xml:space="preserve">I think that I will start this project by </w:t>
+      </w:r>
+      <w:r>
+        <w:rPr>
+          <w:rFonts w:ascii="Arial" w:hAnsi="Arial" w:cs="Arial"/>
+        </w:rPr>
+        <w:t>making a copy of</w:t>
+      </w:r>
+      <w:r>
+        <w:rPr>
+          <w:rFonts w:ascii="Arial" w:hAnsi="Arial" w:cs="Arial"/>
+        </w:rPr>
+        <w:t xml:space="preserve"> the project from video </w:t>
+      </w:r>
+      <w:r>
+        <w:rPr>
+          <w:rFonts w:ascii="Arial" w:hAnsi="Arial" w:cs="Arial"/>
+        </w:rPr>
+        <w:t xml:space="preserve">3-3 and carving it up.  </w:t>
+      </w:r>
+      <w:proofErr w:type="spellStart"/>
+      <w:proofErr w:type="gramStart"/>
+      <w:r>
+        <w:rPr>
+          <w:rFonts w:ascii="Arial" w:hAnsi="Arial" w:cs="Arial"/>
+        </w:rPr>
+        <w:t>Lets</w:t>
+      </w:r>
+      <w:proofErr w:type="spellEnd"/>
+      <w:proofErr w:type="gramEnd"/>
+      <w:r>
+        <w:rPr>
+          <w:rFonts w:ascii="Arial" w:hAnsi="Arial" w:cs="Arial"/>
+        </w:rPr>
+        <w:t xml:space="preserve"> start by editing the schematic.  </w:t>
+      </w:r>
+      <w:proofErr w:type="gramStart"/>
+      <w:r>
+        <w:rPr>
+          <w:rFonts w:ascii="Arial" w:hAnsi="Arial" w:cs="Arial"/>
+        </w:rPr>
+        <w:t>Open up</w:t>
+      </w:r>
+      <w:proofErr w:type="gramEnd"/>
+      <w:r>
+        <w:rPr>
+          <w:rFonts w:ascii="Arial" w:hAnsi="Arial" w:cs="Arial"/>
+        </w:rPr>
+        <w:t xml:space="preserve"> the </w:t>
+      </w:r>
+      <w:proofErr w:type="spellStart"/>
+      <w:r>
+        <w:rPr>
+          <w:rFonts w:ascii="Arial" w:hAnsi="Arial" w:cs="Arial"/>
+        </w:rPr>
+        <w:t>ble</w:t>
+      </w:r>
+      <w:proofErr w:type="spellEnd"/>
+      <w:r>
+        <w:rPr>
+          <w:rFonts w:ascii="Arial" w:hAnsi="Arial" w:cs="Arial"/>
+        </w:rPr>
+        <w:t xml:space="preserve"> component customizer and d</w:t>
+      </w:r>
+      <w:r>
+        <w:rPr>
+          <w:rFonts w:ascii="Arial" w:hAnsi="Arial" w:cs="Arial"/>
+        </w:rPr>
+        <w:t>elete the LED Service</w:t>
+      </w:r>
+      <w:r>
+        <w:rPr>
+          <w:rFonts w:ascii="Arial" w:hAnsi="Arial" w:cs="Arial"/>
+        </w:rPr>
+        <w:t xml:space="preserve">… then add in the motor service by right click </w:t>
+      </w:r>
+      <w:proofErr w:type="spellStart"/>
+      <w:r>
+        <w:rPr>
+          <w:rFonts w:ascii="Arial" w:hAnsi="Arial" w:cs="Arial"/>
+        </w:rPr>
+        <w:t>dd</w:t>
+      </w:r>
+      <w:proofErr w:type="spellEnd"/>
+      <w:r>
+        <w:rPr>
+          <w:rFonts w:ascii="Arial" w:hAnsi="Arial" w:cs="Arial"/>
+        </w:rPr>
+        <w:t xml:space="preserve"> service </w:t>
+      </w:r>
+      <w:r>
+        <w:rPr>
+          <w:rFonts w:ascii="Arial" w:hAnsi="Arial" w:cs="Arial"/>
+        </w:rPr>
+        <w:t xml:space="preserve">and picking the </w:t>
+      </w:r>
+      <w:r>
+        <w:rPr>
+          <w:rFonts w:ascii="Arial" w:hAnsi="Arial" w:cs="Arial"/>
+        </w:rPr>
+        <w:t>file motor service</w:t>
+      </w:r>
+      <w:r>
+        <w:rPr>
+          <w:rFonts w:ascii="Arial" w:hAnsi="Arial" w:cs="Arial"/>
+        </w:rPr>
+        <w:t>.</w:t>
+      </w:r>
+    </w:p>
+    <w:p>
+      <w:pPr>
+        <w:pStyle w:val="NormalWeb"/>
+        <w:rPr>
+          <w:rFonts w:ascii="Arial" w:hAnsi="Arial" w:cs="Arial"/>
+        </w:rPr>
+      </w:pPr>
+      <w:r>
+        <w:rPr>
+          <w:rFonts w:ascii="Arial" w:hAnsi="Arial" w:cs="Arial"/>
+        </w:rPr>
+        <w:t xml:space="preserve">Now run generate application so that we get </w:t>
+      </w:r>
+      <w:proofErr w:type="gramStart"/>
+      <w:r>
+        <w:rPr>
+          <w:rFonts w:ascii="Arial" w:hAnsi="Arial" w:cs="Arial"/>
+        </w:rPr>
+        <w:t>all of</w:t>
+      </w:r>
+      <w:proofErr w:type="gramEnd"/>
+      <w:r>
+        <w:rPr>
+          <w:rFonts w:ascii="Arial" w:hAnsi="Arial" w:cs="Arial"/>
+        </w:rPr>
+        <w:t xml:space="preserve"> the </w:t>
+      </w:r>
+      <w:proofErr w:type="spellStart"/>
+      <w:r>
+        <w:rPr>
+          <w:rFonts w:ascii="Arial" w:hAnsi="Arial" w:cs="Arial"/>
+        </w:rPr>
+        <w:t>ble</w:t>
+      </w:r>
+      <w:proofErr w:type="spellEnd"/>
+      <w:r>
+        <w:rPr>
+          <w:rFonts w:ascii="Arial" w:hAnsi="Arial" w:cs="Arial"/>
+        </w:rPr>
+        <w:t xml:space="preserve"> updates into the middleware and generated source.</w:t>
+      </w:r>
+      <w:r>
+        <w:rPr>
+          <w:rFonts w:ascii="Arial" w:hAnsi="Arial" w:cs="Arial"/>
+        </w:rPr>
+        <w:t xml:space="preserve">  You are going to get a bunch of errors… but don’t worry about them for now.</w:t>
+      </w:r>
+    </w:p>
+    <w:p>
+      <w:pPr>
+        <w:pStyle w:val="NormalWeb"/>
+        <w:rPr>
+          <w:rFonts w:ascii="Arial" w:hAnsi="Arial" w:cs="Arial"/>
+        </w:rPr>
+      </w:pPr>
+      <w:r>
+        <w:rPr>
+          <w:rFonts w:ascii="Arial" w:hAnsi="Arial" w:cs="Arial"/>
+        </w:rPr>
+        <w:t xml:space="preserve">Now </w:t>
+      </w:r>
+      <w:proofErr w:type="spellStart"/>
+      <w:proofErr w:type="gramStart"/>
+      <w:r>
+        <w:rPr>
+          <w:rFonts w:ascii="Arial" w:hAnsi="Arial" w:cs="Arial"/>
+        </w:rPr>
+        <w:t>lets</w:t>
+      </w:r>
+      <w:proofErr w:type="spellEnd"/>
+      <w:proofErr w:type="gramEnd"/>
+      <w:r>
+        <w:rPr>
+          <w:rFonts w:ascii="Arial" w:hAnsi="Arial" w:cs="Arial"/>
+        </w:rPr>
+        <w:t xml:space="preserve"> carve up the firmware into a more manageable </w:t>
+      </w:r>
+      <w:proofErr w:type="spellStart"/>
+      <w:r>
+        <w:rPr>
+          <w:rFonts w:ascii="Arial" w:hAnsi="Arial" w:cs="Arial"/>
+        </w:rPr>
+        <w:t>structgure</w:t>
+      </w:r>
+      <w:proofErr w:type="spellEnd"/>
+      <w:r>
+        <w:rPr>
+          <w:rFonts w:ascii="Arial" w:hAnsi="Arial" w:cs="Arial"/>
+        </w:rPr>
+        <w:t xml:space="preserve">.  Ill follow the template that I have in the </w:t>
+      </w:r>
+      <w:proofErr w:type="spellStart"/>
+      <w:proofErr w:type="gramStart"/>
+      <w:r>
+        <w:rPr>
+          <w:rFonts w:ascii="Arial" w:hAnsi="Arial" w:cs="Arial"/>
+        </w:rPr>
+        <w:t>MainCotroller</w:t>
+      </w:r>
+      <w:proofErr w:type="spellEnd"/>
+      <w:r>
+        <w:rPr>
+          <w:rFonts w:ascii="Arial" w:hAnsi="Arial" w:cs="Arial"/>
+        </w:rPr>
+        <w:t>..</w:t>
+      </w:r>
+      <w:proofErr w:type="gramEnd"/>
+      <w:r>
+        <w:rPr>
+          <w:rFonts w:ascii="Arial" w:hAnsi="Arial" w:cs="Arial"/>
+        </w:rPr>
+        <w:t xml:space="preserve"> meaning </w:t>
+      </w:r>
+      <w:proofErr w:type="spellStart"/>
+      <w:r>
+        <w:rPr>
+          <w:rFonts w:ascii="Arial" w:hAnsi="Arial" w:cs="Arial"/>
+        </w:rPr>
+        <w:t>Ill</w:t>
+      </w:r>
+      <w:proofErr w:type="spellEnd"/>
+      <w:r>
+        <w:rPr>
+          <w:rFonts w:ascii="Arial" w:hAnsi="Arial" w:cs="Arial"/>
+        </w:rPr>
+        <w:t xml:space="preserve"> have the </w:t>
+      </w:r>
+      <w:proofErr w:type="spellStart"/>
+      <w:r>
+        <w:rPr>
+          <w:rFonts w:ascii="Arial" w:hAnsi="Arial" w:cs="Arial"/>
+        </w:rPr>
+        <w:t>ble</w:t>
+      </w:r>
+      <w:proofErr w:type="spellEnd"/>
+      <w:r>
+        <w:rPr>
+          <w:rFonts w:ascii="Arial" w:hAnsi="Arial" w:cs="Arial"/>
+        </w:rPr>
+        <w:t xml:space="preserve"> stuff isolated into </w:t>
+      </w:r>
+      <w:proofErr w:type="spellStart"/>
+      <w:r>
+        <w:rPr>
+          <w:rFonts w:ascii="Arial" w:hAnsi="Arial" w:cs="Arial"/>
+        </w:rPr>
+        <w:t>bleTask.h</w:t>
+      </w:r>
+      <w:proofErr w:type="spellEnd"/>
+      <w:r>
+        <w:rPr>
+          <w:rFonts w:ascii="Arial" w:hAnsi="Arial" w:cs="Arial"/>
+        </w:rPr>
+        <w:t xml:space="preserve"> and .c … and </w:t>
+      </w:r>
+      <w:proofErr w:type="spellStart"/>
+      <w:r>
+        <w:rPr>
+          <w:rFonts w:ascii="Arial" w:hAnsi="Arial" w:cs="Arial"/>
+        </w:rPr>
+        <w:t>Ill</w:t>
+      </w:r>
+      <w:proofErr w:type="spellEnd"/>
+      <w:r>
+        <w:rPr>
+          <w:rFonts w:ascii="Arial" w:hAnsi="Arial" w:cs="Arial"/>
+        </w:rPr>
+        <w:t xml:space="preserve"> have a </w:t>
+      </w:r>
+      <w:proofErr w:type="spellStart"/>
+      <w:r>
+        <w:rPr>
+          <w:rFonts w:ascii="Arial" w:hAnsi="Arial" w:cs="Arial"/>
+        </w:rPr>
+        <w:t>uart</w:t>
+      </w:r>
+      <w:proofErr w:type="spellEnd"/>
+      <w:r>
+        <w:rPr>
+          <w:rFonts w:ascii="Arial" w:hAnsi="Arial" w:cs="Arial"/>
+        </w:rPr>
+        <w:t xml:space="preserve"> based controller in </w:t>
+      </w:r>
+      <w:proofErr w:type="spellStart"/>
+      <w:r>
+        <w:rPr>
+          <w:rFonts w:ascii="Arial" w:hAnsi="Arial" w:cs="Arial"/>
+        </w:rPr>
+        <w:t>uartTask.h</w:t>
+      </w:r>
+      <w:proofErr w:type="spellEnd"/>
+      <w:r>
+        <w:rPr>
+          <w:rFonts w:ascii="Arial" w:hAnsi="Arial" w:cs="Arial"/>
+        </w:rPr>
+        <w:t xml:space="preserve"> and </w:t>
+      </w:r>
+      <w:proofErr w:type="spellStart"/>
+      <w:r>
+        <w:rPr>
+          <w:rFonts w:ascii="Arial" w:hAnsi="Arial" w:cs="Arial"/>
+        </w:rPr>
+        <w:t>uartTaskc</w:t>
+      </w:r>
+      <w:proofErr w:type="spellEnd"/>
+      <w:r>
+        <w:rPr>
+          <w:rFonts w:ascii="Arial" w:hAnsi="Arial" w:cs="Arial"/>
+        </w:rPr>
+        <w:t>.</w:t>
+      </w:r>
+    </w:p>
+    <w:p>
+      <w:pPr>
+        <w:pStyle w:val="NormalWeb"/>
+        <w:rPr>
+          <w:rFonts w:ascii="Arial" w:hAnsi="Arial" w:cs="Arial"/>
+        </w:rPr>
+      </w:pPr>
+      <w:r>
+        <w:rPr>
+          <w:rFonts w:ascii="Arial" w:hAnsi="Arial" w:cs="Arial"/>
+        </w:rPr>
+        <w:t>Start by making</w:t>
+      </w:r>
+      <w:r>
+        <w:rPr>
+          <w:rFonts w:ascii="Arial" w:hAnsi="Arial" w:cs="Arial"/>
+        </w:rPr>
+        <w:t xml:space="preserve"> a file </w:t>
+      </w:r>
+      <w:proofErr w:type="spellStart"/>
+      <w:r>
+        <w:rPr>
+          <w:rFonts w:ascii="Arial" w:hAnsi="Arial" w:cs="Arial"/>
+        </w:rPr>
+        <w:t>bleTask.h</w:t>
+      </w:r>
+      <w:proofErr w:type="spellEnd"/>
+    </w:p>
+    <w:p>
+      <w:pPr>
+        <w:pStyle w:val="NormalWeb"/>
+        <w:rPr>
+          <w:rFonts w:ascii="Arial" w:hAnsi="Arial" w:cs="Arial"/>
+        </w:rPr>
+      </w:pPr>
+      <w:r>
+        <w:rPr>
+          <w:rFonts w:ascii="Arial" w:hAnsi="Arial" w:cs="Arial"/>
+        </w:rPr>
+        <w:t xml:space="preserve">I know that we are going to want to send changes in motor positions… so let me make an </w:t>
+      </w:r>
+      <w:proofErr w:type="spellStart"/>
+      <w:r>
+        <w:rPr>
+          <w:rFonts w:ascii="Arial" w:hAnsi="Arial" w:cs="Arial"/>
+        </w:rPr>
+        <w:t>enum</w:t>
+      </w:r>
+      <w:proofErr w:type="spellEnd"/>
+      <w:r>
+        <w:rPr>
+          <w:rFonts w:ascii="Arial" w:hAnsi="Arial" w:cs="Arial"/>
+        </w:rPr>
+        <w:t xml:space="preserve"> with the motors.  I going to need two functions, one to make relative changes and one to make absolute </w:t>
+      </w:r>
+      <w:proofErr w:type="gramStart"/>
+      <w:r>
+        <w:rPr>
+          <w:rFonts w:ascii="Arial" w:hAnsi="Arial" w:cs="Arial"/>
+        </w:rPr>
+        <w:t>changes..</w:t>
+      </w:r>
+      <w:proofErr w:type="gramEnd"/>
+      <w:r>
+        <w:rPr>
+          <w:rFonts w:ascii="Arial" w:hAnsi="Arial" w:cs="Arial"/>
+        </w:rPr>
+        <w:t xml:space="preserve"> so let me create two function </w:t>
+      </w:r>
+      <w:proofErr w:type="spellStart"/>
+      <w:proofErr w:type="gramStart"/>
+      <w:r>
+        <w:rPr>
+          <w:rFonts w:ascii="Arial" w:hAnsi="Arial" w:cs="Arial"/>
+        </w:rPr>
+        <w:t>protypes</w:t>
+      </w:r>
+      <w:proofErr w:type="spellEnd"/>
+      <w:r>
+        <w:rPr>
+          <w:rFonts w:ascii="Arial" w:hAnsi="Arial" w:cs="Arial"/>
+        </w:rPr>
+        <w:t>..</w:t>
+      </w:r>
+      <w:proofErr w:type="gramEnd"/>
+      <w:r>
+        <w:rPr>
+          <w:rFonts w:ascii="Arial" w:hAnsi="Arial" w:cs="Arial"/>
+        </w:rPr>
+        <w:t xml:space="preserve"> </w:t>
+      </w:r>
+      <w:proofErr w:type="gramStart"/>
+      <w:r>
+        <w:rPr>
+          <w:rFonts w:ascii="Arial" w:hAnsi="Arial" w:cs="Arial"/>
+        </w:rPr>
+        <w:t>.</w:t>
+      </w:r>
+      <w:proofErr w:type="spellStart"/>
+      <w:r>
+        <w:rPr>
+          <w:rFonts w:ascii="Arial" w:hAnsi="Arial" w:cs="Arial"/>
+        </w:rPr>
+        <w:t>writeMotorRelative</w:t>
+      </w:r>
+      <w:proofErr w:type="spellEnd"/>
+      <w:proofErr w:type="gramEnd"/>
+      <w:r>
+        <w:rPr>
+          <w:rFonts w:ascii="Arial" w:hAnsi="Arial" w:cs="Arial"/>
+        </w:rPr>
+        <w:t xml:space="preserve"> and </w:t>
+      </w:r>
+      <w:proofErr w:type="spellStart"/>
+      <w:r>
+        <w:rPr>
+          <w:rFonts w:ascii="Arial" w:hAnsi="Arial" w:cs="Arial"/>
+        </w:rPr>
+        <w:t>Writemotorabsolute</w:t>
+      </w:r>
+      <w:proofErr w:type="spellEnd"/>
+      <w:r>
+        <w:rPr>
+          <w:rFonts w:ascii="Arial" w:hAnsi="Arial" w:cs="Arial"/>
+        </w:rPr>
+        <w:t xml:space="preserve">… </w:t>
+      </w:r>
+      <w:r>
+        <w:rPr>
+          <w:rFonts w:ascii="Arial" w:hAnsi="Arial" w:cs="Arial"/>
+        </w:rPr>
+        <w:t xml:space="preserve">when I call those function </w:t>
+      </w:r>
+      <w:proofErr w:type="spellStart"/>
+      <w:r>
+        <w:rPr>
+          <w:rFonts w:ascii="Arial" w:hAnsi="Arial" w:cs="Arial"/>
+        </w:rPr>
+        <w:t>Ill</w:t>
+      </w:r>
+      <w:proofErr w:type="spellEnd"/>
+      <w:r>
+        <w:rPr>
+          <w:rFonts w:ascii="Arial" w:hAnsi="Arial" w:cs="Arial"/>
+        </w:rPr>
+        <w:t xml:space="preserve"> send them a motor number and a percent.</w:t>
+      </w:r>
+    </w:p>
+    <w:p>
+      <w:pPr>
+        <w:pStyle w:val="NormalWeb"/>
+        <w:rPr>
+          <w:rFonts w:ascii="Arial" w:hAnsi="Arial" w:cs="Arial"/>
+        </w:rPr>
+      </w:pPr>
+      <w:r>
+        <w:rPr>
+          <w:rFonts w:ascii="Arial" w:hAnsi="Arial" w:cs="Arial"/>
+        </w:rPr>
+        <w:t xml:space="preserve">The last thing that is needed in the </w:t>
+      </w:r>
+      <w:proofErr w:type="spellStart"/>
+      <w:r>
+        <w:rPr>
+          <w:rFonts w:ascii="Arial" w:hAnsi="Arial" w:cs="Arial"/>
+        </w:rPr>
+        <w:t>bletask</w:t>
+      </w:r>
+      <w:proofErr w:type="spellEnd"/>
+      <w:r>
+        <w:rPr>
+          <w:rFonts w:ascii="Arial" w:hAnsi="Arial" w:cs="Arial"/>
+        </w:rPr>
+        <w:t xml:space="preserve"> header file is a definition of the task.</w:t>
+      </w:r>
+    </w:p>
+    <w:p>
+      <w:pPr>
+        <w:pStyle w:val="NormalWeb"/>
+        <w:rPr>
+          <w:rFonts w:ascii="Arial" w:hAnsi="Arial" w:cs="Arial"/>
+        </w:rPr>
+      </w:pPr>
+      <w:r>
+        <w:rPr>
+          <w:rFonts w:ascii="Arial" w:hAnsi="Arial" w:cs="Arial"/>
+        </w:rPr>
+        <w:t xml:space="preserve">Make a file </w:t>
+      </w:r>
+      <w:proofErr w:type="spellStart"/>
+      <w:r>
+        <w:rPr>
+          <w:rFonts w:ascii="Arial" w:hAnsi="Arial" w:cs="Arial"/>
+        </w:rPr>
+        <w:t>bleTask.c</w:t>
+      </w:r>
+      <w:proofErr w:type="spellEnd"/>
+      <w:r>
+        <w:rPr>
+          <w:rFonts w:ascii="Arial" w:hAnsi="Arial" w:cs="Arial"/>
+        </w:rPr>
+        <w:t xml:space="preserve"> by right clicking the source files folder and picking add new item… c file … then call it </w:t>
+      </w:r>
+      <w:proofErr w:type="spellStart"/>
+      <w:r>
+        <w:rPr>
+          <w:rFonts w:ascii="Arial" w:hAnsi="Arial" w:cs="Arial"/>
+        </w:rPr>
+        <w:t>bleTask.c</w:t>
+      </w:r>
+      <w:proofErr w:type="spellEnd"/>
+    </w:p>
+    <w:p>
+      <w:pPr>
+        <w:pStyle w:val="NormalWeb"/>
+        <w:rPr>
+          <w:rFonts w:ascii="Arial" w:hAnsi="Arial" w:cs="Arial"/>
+        </w:rPr>
+      </w:pPr>
+      <w:proofErr w:type="spellStart"/>
+      <w:proofErr w:type="gramStart"/>
+      <w:r>
+        <w:rPr>
+          <w:rFonts w:ascii="Arial" w:hAnsi="Arial" w:cs="Arial"/>
+        </w:rPr>
+        <w:t>Lets</w:t>
+      </w:r>
+      <w:proofErr w:type="spellEnd"/>
+      <w:proofErr w:type="gramEnd"/>
+      <w:r>
+        <w:rPr>
+          <w:rFonts w:ascii="Arial" w:hAnsi="Arial" w:cs="Arial"/>
+        </w:rPr>
+        <w:t xml:space="preserve"> add includes for </w:t>
+      </w:r>
+      <w:proofErr w:type="spellStart"/>
+      <w:r>
+        <w:rPr>
+          <w:rFonts w:ascii="Arial" w:hAnsi="Arial" w:cs="Arial"/>
+        </w:rPr>
+        <w:t>project.h</w:t>
+      </w:r>
+      <w:proofErr w:type="spellEnd"/>
+      <w:r>
+        <w:rPr>
+          <w:rFonts w:ascii="Arial" w:hAnsi="Arial" w:cs="Arial"/>
+        </w:rPr>
+        <w:t xml:space="preserve">, </w:t>
+      </w:r>
+      <w:proofErr w:type="spellStart"/>
+      <w:r>
+        <w:rPr>
+          <w:rFonts w:ascii="Arial" w:hAnsi="Arial" w:cs="Arial"/>
+        </w:rPr>
+        <w:t>stdio.h</w:t>
+      </w:r>
+      <w:proofErr w:type="spellEnd"/>
+      <w:r>
+        <w:rPr>
+          <w:rFonts w:ascii="Arial" w:hAnsi="Arial" w:cs="Arial"/>
+        </w:rPr>
+        <w:t xml:space="preserve"> </w:t>
+      </w:r>
+      <w:proofErr w:type="spellStart"/>
+      <w:r>
+        <w:rPr>
+          <w:rFonts w:ascii="Arial" w:hAnsi="Arial" w:cs="Arial"/>
+        </w:rPr>
+        <w:t>freertos.h</w:t>
+      </w:r>
+      <w:proofErr w:type="spellEnd"/>
+      <w:r>
+        <w:rPr>
+          <w:rFonts w:ascii="Arial" w:hAnsi="Arial" w:cs="Arial"/>
+        </w:rPr>
+        <w:t xml:space="preserve"> </w:t>
+      </w:r>
+      <w:proofErr w:type="spellStart"/>
+      <w:r>
+        <w:rPr>
+          <w:rFonts w:ascii="Arial" w:hAnsi="Arial" w:cs="Arial"/>
+        </w:rPr>
+        <w:t>semaphore.h</w:t>
+      </w:r>
+      <w:proofErr w:type="spellEnd"/>
+    </w:p>
+    <w:p>
+      <w:pPr>
+        <w:pStyle w:val="NormalWeb"/>
+        <w:rPr>
+          <w:rFonts w:ascii="Arial" w:hAnsi="Arial" w:cs="Arial"/>
+        </w:rPr>
+      </w:pPr>
+      <w:r>
+        <w:rPr>
+          <w:rFonts w:ascii="Arial" w:hAnsi="Arial" w:cs="Arial"/>
+        </w:rPr>
+        <w:t>Now I am going to go to main</w:t>
+      </w:r>
+      <w:r>
+        <w:rPr>
+          <w:rFonts w:ascii="Arial" w:hAnsi="Arial" w:cs="Arial"/>
+        </w:rPr>
+        <w:t>_cm4.c</w:t>
+      </w:r>
+      <w:r>
+        <w:rPr>
+          <w:rFonts w:ascii="Arial" w:hAnsi="Arial" w:cs="Arial"/>
+        </w:rPr>
+        <w:t xml:space="preserve"> and move from the top of the </w:t>
+      </w:r>
+      <w:proofErr w:type="spellStart"/>
+      <w:r>
+        <w:rPr>
+          <w:rFonts w:ascii="Arial" w:hAnsi="Arial" w:cs="Arial"/>
+        </w:rPr>
+        <w:t>writeLED</w:t>
+      </w:r>
+      <w:proofErr w:type="spellEnd"/>
+      <w:r>
+        <w:rPr>
+          <w:rFonts w:ascii="Arial" w:hAnsi="Arial" w:cs="Arial"/>
+        </w:rPr>
+        <w:t xml:space="preserve"> function through the end of the </w:t>
+      </w:r>
+      <w:proofErr w:type="spellStart"/>
+      <w:r>
+        <w:rPr>
+          <w:rFonts w:ascii="Arial" w:hAnsi="Arial" w:cs="Arial"/>
+        </w:rPr>
+        <w:t>ble</w:t>
+      </w:r>
+      <w:proofErr w:type="spellEnd"/>
+      <w:r>
+        <w:rPr>
+          <w:rFonts w:ascii="Arial" w:hAnsi="Arial" w:cs="Arial"/>
+        </w:rPr>
+        <w:t xml:space="preserve"> task into </w:t>
+      </w:r>
+      <w:proofErr w:type="spellStart"/>
+      <w:r>
+        <w:rPr>
+          <w:rFonts w:ascii="Arial" w:hAnsi="Arial" w:cs="Arial"/>
+        </w:rPr>
+        <w:t>bleTask</w:t>
+      </w:r>
+      <w:r>
+        <w:rPr>
+          <w:rFonts w:ascii="Arial" w:hAnsi="Arial" w:cs="Arial"/>
+        </w:rPr>
+        <w:t>.c</w:t>
+      </w:r>
+      <w:proofErr w:type="spellEnd"/>
+    </w:p>
+    <w:p>
+      <w:pPr>
+        <w:pStyle w:val="NormalWeb"/>
+        <w:rPr>
+          <w:rFonts w:ascii="Arial" w:hAnsi="Arial" w:cs="Arial"/>
+        </w:rPr>
+      </w:pPr>
+      <w:r>
+        <w:rPr>
+          <w:rFonts w:ascii="Arial" w:hAnsi="Arial" w:cs="Arial"/>
+        </w:rPr>
+        <w:t xml:space="preserve">I am going to modify the </w:t>
+      </w:r>
+      <w:proofErr w:type="spellStart"/>
+      <w:r>
+        <w:rPr>
+          <w:rFonts w:ascii="Arial" w:hAnsi="Arial" w:cs="Arial"/>
+        </w:rPr>
+        <w:t>writeLed</w:t>
+      </w:r>
+      <w:proofErr w:type="spellEnd"/>
+      <w:r>
+        <w:rPr>
+          <w:rFonts w:ascii="Arial" w:hAnsi="Arial" w:cs="Arial"/>
+        </w:rPr>
+        <w:t xml:space="preserve"> function… so Ill copy the function prot</w:t>
+      </w:r>
+      <w:r>
+        <w:rPr>
+          <w:rFonts w:ascii="Arial" w:hAnsi="Arial" w:cs="Arial"/>
+        </w:rPr>
+        <w:t>otyp</w:t>
+      </w:r>
+      <w:r>
+        <w:rPr>
+          <w:rFonts w:ascii="Arial" w:hAnsi="Arial" w:cs="Arial"/>
+        </w:rPr>
+        <w:t xml:space="preserve">e from the </w:t>
+      </w:r>
+      <w:proofErr w:type="spellStart"/>
+      <w:r>
+        <w:rPr>
+          <w:rFonts w:ascii="Arial" w:hAnsi="Arial" w:cs="Arial"/>
+        </w:rPr>
+        <w:t>bleTask.h</w:t>
+      </w:r>
+      <w:proofErr w:type="spellEnd"/>
+      <w:r>
+        <w:rPr>
+          <w:rFonts w:ascii="Arial" w:hAnsi="Arial" w:cs="Arial"/>
+        </w:rPr>
+        <w:t xml:space="preserve"> and replace the </w:t>
+      </w:r>
+      <w:proofErr w:type="spellStart"/>
+      <w:r>
+        <w:rPr>
+          <w:rFonts w:ascii="Arial" w:hAnsi="Arial" w:cs="Arial"/>
+        </w:rPr>
+        <w:t>writeLed</w:t>
+      </w:r>
+      <w:proofErr w:type="spellEnd"/>
+      <w:r>
+        <w:rPr>
+          <w:rFonts w:ascii="Arial" w:hAnsi="Arial" w:cs="Arial"/>
+        </w:rPr>
+        <w:t xml:space="preserve"> function declaration.</w:t>
+      </w:r>
+    </w:p>
+    <w:p>
+      <w:pPr>
+        <w:pStyle w:val="NormalWeb"/>
+        <w:rPr>
+          <w:rFonts w:ascii="Arial" w:hAnsi="Arial" w:cs="Arial"/>
+        </w:rPr>
+      </w:pPr>
+      <w:r>
+        <w:rPr>
+          <w:rFonts w:ascii="Arial" w:hAnsi="Arial" w:cs="Arial"/>
+        </w:rPr>
+        <w:t>Instead of brightness lets printout the information</w:t>
+      </w:r>
+    </w:p>
+    <w:p>
+      <w:pPr>
+        <w:pStyle w:val="NormalWeb"/>
+        <w:rPr>
+          <w:rFonts w:ascii="Arial" w:hAnsi="Arial" w:cs="Arial"/>
+        </w:rPr>
+      </w:pPr>
+      <w:r>
+        <w:rPr>
+          <w:rFonts w:ascii="Arial" w:hAnsi="Arial" w:cs="Arial"/>
+        </w:rPr>
+        <w:lastRenderedPageBreak/>
+        <w:t xml:space="preserve">If you recall from the previous video, </w:t>
+      </w:r>
+      <w:proofErr w:type="gramStart"/>
+      <w:r>
+        <w:rPr>
+          <w:rFonts w:ascii="Arial" w:hAnsi="Arial" w:cs="Arial"/>
+        </w:rPr>
+        <w:t>in order to</w:t>
+      </w:r>
+      <w:proofErr w:type="gramEnd"/>
+      <w:r>
+        <w:rPr>
+          <w:rFonts w:ascii="Arial" w:hAnsi="Arial" w:cs="Arial"/>
+        </w:rPr>
+        <w:t xml:space="preserve"> write, we need to know which handle to write to.  If you remember from the BLE Peripheral, there are four possible handles that we are interested in. (show the </w:t>
+      </w:r>
+      <w:proofErr w:type="spellStart"/>
+      <w:r>
+        <w:rPr>
+          <w:rFonts w:ascii="Arial" w:hAnsi="Arial" w:cs="Arial"/>
+        </w:rPr>
+        <w:t>gatt</w:t>
+      </w:r>
+      <w:proofErr w:type="spellEnd"/>
+      <w:r>
+        <w:rPr>
+          <w:rFonts w:ascii="Arial" w:hAnsi="Arial" w:cs="Arial"/>
+        </w:rPr>
+        <w:t xml:space="preserve"> database from the </w:t>
+      </w:r>
+      <w:proofErr w:type="spellStart"/>
+      <w:proofErr w:type="gramStart"/>
+      <w:r>
+        <w:rPr>
+          <w:rFonts w:ascii="Arial" w:hAnsi="Arial" w:cs="Arial"/>
+        </w:rPr>
+        <w:t>ble</w:t>
+      </w:r>
+      <w:proofErr w:type="spellEnd"/>
+      <w:r>
+        <w:rPr>
+          <w:rFonts w:ascii="Arial" w:hAnsi="Arial" w:cs="Arial"/>
+        </w:rPr>
+        <w:t>)  M</w:t>
+      </w:r>
+      <w:proofErr w:type="gramEnd"/>
+      <w:r>
+        <w:rPr>
+          <w:rFonts w:ascii="Arial" w:hAnsi="Arial" w:cs="Arial"/>
+        </w:rPr>
+        <w:t>1, M2, M1 Relative and M2 relative.</w:t>
+      </w:r>
+    </w:p>
+    <w:p>
+      <w:pPr>
+        <w:pStyle w:val="NormalWeb"/>
+        <w:rPr>
+          <w:rFonts w:ascii="Arial" w:hAnsi="Arial" w:cs="Arial"/>
+        </w:rPr>
+      </w:pPr>
+      <w:r>
+        <w:rPr>
+          <w:rFonts w:ascii="Arial" w:hAnsi="Arial" w:cs="Arial"/>
+        </w:rPr>
+        <w:t xml:space="preserve">When we do the service discovery, our BLE stack will discover those </w:t>
+      </w:r>
+      <w:proofErr w:type="spellStart"/>
+      <w:r>
+        <w:rPr>
+          <w:rFonts w:ascii="Arial" w:hAnsi="Arial" w:cs="Arial"/>
+        </w:rPr>
+        <w:t>characterstics</w:t>
+      </w:r>
+      <w:proofErr w:type="spellEnd"/>
+      <w:r>
+        <w:rPr>
+          <w:rFonts w:ascii="Arial" w:hAnsi="Arial" w:cs="Arial"/>
+        </w:rPr>
+        <w:t xml:space="preserve"> and build </w:t>
+      </w:r>
+      <w:proofErr w:type="spellStart"/>
+      <w:r>
+        <w:rPr>
+          <w:rFonts w:ascii="Arial" w:hAnsi="Arial" w:cs="Arial"/>
+        </w:rPr>
+        <w:t>a</w:t>
+      </w:r>
+      <w:proofErr w:type="spellEnd"/>
+      <w:r>
+        <w:rPr>
+          <w:rFonts w:ascii="Arial" w:hAnsi="Arial" w:cs="Arial"/>
+        </w:rPr>
+        <w:t xml:space="preserve"> array of handles for those </w:t>
+      </w:r>
+      <w:proofErr w:type="spellStart"/>
+      <w:r>
+        <w:rPr>
+          <w:rFonts w:ascii="Arial" w:hAnsi="Arial" w:cs="Arial"/>
+        </w:rPr>
+        <w:t>characterstics</w:t>
+      </w:r>
+      <w:proofErr w:type="spellEnd"/>
+      <w:r>
+        <w:rPr>
+          <w:rFonts w:ascii="Arial" w:hAnsi="Arial" w:cs="Arial"/>
+        </w:rPr>
+        <w:t xml:space="preserve"> called </w:t>
+      </w:r>
+      <w:proofErr w:type="spellStart"/>
+      <w:r>
+        <w:rPr>
+          <w:rFonts w:ascii="Arial" w:hAnsi="Arial" w:cs="Arial"/>
+        </w:rPr>
+        <w:t>cy_ble_customCServ</w:t>
+      </w:r>
+      <w:proofErr w:type="spellEnd"/>
+      <w:r>
+        <w:rPr>
+          <w:rFonts w:ascii="Arial" w:hAnsi="Arial" w:cs="Arial"/>
+        </w:rPr>
+        <w:t xml:space="preserve"> [ which service] dot </w:t>
+      </w:r>
+      <w:proofErr w:type="spellStart"/>
+      <w:r>
+        <w:rPr>
+          <w:rFonts w:ascii="Arial" w:hAnsi="Arial" w:cs="Arial"/>
+        </w:rPr>
+        <w:t>customServChar</w:t>
+      </w:r>
+      <w:proofErr w:type="spellEnd"/>
+      <w:r>
+        <w:rPr>
+          <w:rFonts w:ascii="Arial" w:hAnsi="Arial" w:cs="Arial"/>
+        </w:rPr>
+        <w:t xml:space="preserve"> [ which index] dot </w:t>
+      </w:r>
+      <w:proofErr w:type="spellStart"/>
+      <w:proofErr w:type="gramStart"/>
+      <w:r>
+        <w:rPr>
+          <w:rFonts w:ascii="Arial" w:hAnsi="Arial" w:cs="Arial"/>
+        </w:rPr>
+        <w:t>customServCharHandle</w:t>
+      </w:r>
+      <w:proofErr w:type="spellEnd"/>
+      <w:r>
+        <w:rPr>
+          <w:rFonts w:ascii="Arial" w:hAnsi="Arial" w:cs="Arial"/>
+        </w:rPr>
+        <w:t>[</w:t>
+      </w:r>
+      <w:proofErr w:type="gramEnd"/>
+      <w:r>
+        <w:rPr>
+          <w:rFonts w:ascii="Arial" w:hAnsi="Arial" w:cs="Arial"/>
+        </w:rPr>
+        <w:t>0]</w:t>
+      </w:r>
+    </w:p>
+    <w:p>
+      <w:pPr>
+        <w:pStyle w:val="NormalWeb"/>
+        <w:rPr>
+          <w:rFonts w:ascii="Arial" w:hAnsi="Arial" w:cs="Arial"/>
+        </w:rPr>
+      </w:pPr>
+      <w:proofErr w:type="gramStart"/>
+      <w:r>
+        <w:rPr>
+          <w:rFonts w:ascii="Arial" w:hAnsi="Arial" w:cs="Arial"/>
+        </w:rPr>
+        <w:t>So</w:t>
+      </w:r>
+      <w:proofErr w:type="gramEnd"/>
+      <w:r>
+        <w:rPr>
+          <w:rFonts w:ascii="Arial" w:hAnsi="Arial" w:cs="Arial"/>
+        </w:rPr>
+        <w:t xml:space="preserve"> in order to figure out the handle we need to do 4 if statements that lookup the correct handle based on M1 or M2 and Relative or absolute.</w:t>
+      </w:r>
+    </w:p>
+    <w:p>
+      <w:pPr>
+        <w:pStyle w:val="NormalWeb"/>
+        <w:rPr>
+          <w:rFonts w:ascii="Arial" w:hAnsi="Arial" w:cs="Arial"/>
+        </w:rPr>
+      </w:pPr>
+      <w:r>
+        <w:rPr>
+          <w:rFonts w:ascii="Arial" w:hAnsi="Arial" w:cs="Arial"/>
+        </w:rPr>
+        <w:t xml:space="preserve">After that you assign the percent to the right variable… then write it using the </w:t>
+      </w:r>
+      <w:proofErr w:type="spellStart"/>
+      <w:r>
+        <w:rPr>
+          <w:rFonts w:ascii="Arial" w:hAnsi="Arial" w:cs="Arial"/>
+        </w:rPr>
+        <w:t>Cy_BLE_GATTC_WriteChractersticValue</w:t>
+      </w:r>
+      <w:proofErr w:type="spellEnd"/>
+      <w:r>
+        <w:rPr>
+          <w:rFonts w:ascii="Arial" w:hAnsi="Arial" w:cs="Arial"/>
+        </w:rPr>
+        <w:t xml:space="preserve"> function.</w:t>
+      </w:r>
+    </w:p>
+    <w:p>
+      <w:pPr>
+        <w:pStyle w:val="NormalWeb"/>
+        <w:rPr>
+          <w:rFonts w:ascii="Arial" w:hAnsi="Arial" w:cs="Arial"/>
+        </w:rPr>
+      </w:pPr>
+      <w:r>
+        <w:rPr>
+          <w:rFonts w:ascii="Arial" w:hAnsi="Arial" w:cs="Arial"/>
+        </w:rPr>
+        <w:t xml:space="preserve">Now I need to change the scanner to look for the motor service instead of the led </w:t>
+      </w:r>
+      <w:r>
+        <w:rPr>
+          <w:rFonts w:ascii="Arial" w:hAnsi="Arial" w:cs="Arial"/>
+        </w:rPr>
+        <w:t>service.</w:t>
+      </w:r>
+      <w:r>
+        <w:rPr>
+          <w:rFonts w:ascii="Arial" w:hAnsi="Arial" w:cs="Arial"/>
+        </w:rPr>
+        <w:t xml:space="preserve"> ill change the comment, then the index and finally the </w:t>
+      </w:r>
+      <w:proofErr w:type="spellStart"/>
+      <w:r>
+        <w:rPr>
+          <w:rFonts w:ascii="Arial" w:hAnsi="Arial" w:cs="Arial"/>
+        </w:rPr>
+        <w:t>printf</w:t>
+      </w:r>
+      <w:proofErr w:type="spellEnd"/>
+      <w:r>
+        <w:rPr>
+          <w:rFonts w:ascii="Arial" w:hAnsi="Arial" w:cs="Arial"/>
+        </w:rPr>
+        <w:t xml:space="preserve"> message</w:t>
+      </w:r>
+    </w:p>
+    <w:p>
+      <w:pPr>
+        <w:pStyle w:val="NormalWeb"/>
+        <w:rPr>
+          <w:rFonts w:ascii="Arial" w:hAnsi="Arial" w:cs="Arial"/>
+        </w:rPr>
+      </w:pPr>
+      <w:r>
+        <w:rPr>
+          <w:rFonts w:ascii="Arial" w:hAnsi="Arial" w:cs="Arial"/>
+        </w:rPr>
+        <w:t xml:space="preserve">When I wrote this code </w:t>
+      </w:r>
+      <w:proofErr w:type="gramStart"/>
+      <w:r>
+        <w:rPr>
+          <w:rFonts w:ascii="Arial" w:hAnsi="Arial" w:cs="Arial"/>
+        </w:rPr>
+        <w:t>originally</w:t>
+      </w:r>
+      <w:proofErr w:type="gramEnd"/>
+      <w:r>
+        <w:rPr>
+          <w:rFonts w:ascii="Arial" w:hAnsi="Arial" w:cs="Arial"/>
+        </w:rPr>
+        <w:t xml:space="preserve"> I was lazy and didn’t put in the BLE Semaphore. </w:t>
+      </w:r>
+      <w:r>
+        <w:rPr>
+          <w:rFonts w:ascii="Arial" w:hAnsi="Arial" w:cs="Arial"/>
+        </w:rPr>
+        <w:t xml:space="preserve">….  </w:t>
+      </w:r>
+      <w:proofErr w:type="spellStart"/>
+      <w:r>
+        <w:rPr>
+          <w:rFonts w:ascii="Arial" w:hAnsi="Arial" w:cs="Arial"/>
+        </w:rPr>
+        <w:t>Lets</w:t>
+      </w:r>
+      <w:proofErr w:type="spellEnd"/>
+      <w:r>
+        <w:rPr>
+          <w:rFonts w:ascii="Arial" w:hAnsi="Arial" w:cs="Arial"/>
+        </w:rPr>
+        <w:t xml:space="preserve"> fix </w:t>
+      </w:r>
+      <w:proofErr w:type="gramStart"/>
+      <w:r>
+        <w:rPr>
+          <w:rFonts w:ascii="Arial" w:hAnsi="Arial" w:cs="Arial"/>
+        </w:rPr>
+        <w:t xml:space="preserve">that </w:t>
+      </w:r>
+      <w:r>
+        <w:rPr>
+          <w:rFonts w:ascii="Arial" w:hAnsi="Arial" w:cs="Arial"/>
+        </w:rPr>
+        <w:t xml:space="preserve"> …</w:t>
+      </w:r>
+      <w:proofErr w:type="gramEnd"/>
+      <w:r>
+        <w:rPr>
+          <w:rFonts w:ascii="Arial" w:hAnsi="Arial" w:cs="Arial"/>
+        </w:rPr>
+        <w:t xml:space="preserve"> first Ill add the semaphore to the top of the fi then </w:t>
+      </w:r>
+      <w:proofErr w:type="spellStart"/>
+      <w:r>
+        <w:rPr>
+          <w:rFonts w:ascii="Arial" w:hAnsi="Arial" w:cs="Arial"/>
+        </w:rPr>
+        <w:t>Ill</w:t>
+      </w:r>
+      <w:proofErr w:type="spellEnd"/>
+      <w:r>
+        <w:rPr>
+          <w:rFonts w:ascii="Arial" w:hAnsi="Arial" w:cs="Arial"/>
+        </w:rPr>
+        <w:t xml:space="preserve"> copy </w:t>
+      </w:r>
+      <w:r>
+        <w:rPr>
+          <w:rFonts w:ascii="Arial" w:hAnsi="Arial" w:cs="Arial"/>
+        </w:rPr>
+        <w:t>the interrupt service routine</w:t>
+      </w:r>
+      <w:r>
+        <w:rPr>
+          <w:rFonts w:ascii="Arial" w:hAnsi="Arial" w:cs="Arial"/>
+        </w:rPr>
+        <w:t xml:space="preserve"> and </w:t>
+      </w:r>
+      <w:proofErr w:type="spellStart"/>
+      <w:r>
+        <w:rPr>
+          <w:rFonts w:ascii="Arial" w:hAnsi="Arial" w:cs="Arial"/>
+        </w:rPr>
+        <w:t>bleTask</w:t>
+      </w:r>
+      <w:proofErr w:type="spellEnd"/>
+      <w:r>
+        <w:rPr>
+          <w:rFonts w:ascii="Arial" w:hAnsi="Arial" w:cs="Arial"/>
+        </w:rPr>
+        <w:t xml:space="preserve"> from the previous BLE project, then and paste it into my </w:t>
+      </w:r>
+      <w:proofErr w:type="spellStart"/>
+      <w:r>
+        <w:rPr>
+          <w:rFonts w:ascii="Arial" w:hAnsi="Arial" w:cs="Arial"/>
+        </w:rPr>
+        <w:t>bleTask</w:t>
+      </w:r>
+      <w:proofErr w:type="spellEnd"/>
+      <w:r>
+        <w:rPr>
+          <w:rFonts w:ascii="Arial" w:hAnsi="Arial" w:cs="Arial"/>
+        </w:rPr>
+        <w:t xml:space="preserve">. </w:t>
+      </w:r>
+      <w:r>
+        <w:rPr>
+          <w:rFonts w:ascii="Arial" w:hAnsi="Arial" w:cs="Arial"/>
+        </w:rPr>
+        <w:t xml:space="preserve">And </w:t>
+      </w:r>
+      <w:r>
+        <w:rPr>
+          <w:rFonts w:ascii="Arial" w:hAnsi="Arial" w:cs="Arial"/>
+        </w:rPr>
+        <w:t>finally,</w:t>
+      </w:r>
+      <w:r>
+        <w:rPr>
+          <w:rFonts w:ascii="Arial" w:hAnsi="Arial" w:cs="Arial"/>
+        </w:rPr>
+        <w:t xml:space="preserve"> Ill chop out </w:t>
+      </w:r>
+      <w:r>
+        <w:rPr>
+          <w:rFonts w:ascii="Arial" w:hAnsi="Arial" w:cs="Arial"/>
+        </w:rPr>
+        <w:t xml:space="preserve">the stuff about event groups.  Now we have a nice generic </w:t>
+      </w:r>
+      <w:proofErr w:type="spellStart"/>
+      <w:r>
+        <w:rPr>
+          <w:rFonts w:ascii="Arial" w:hAnsi="Arial" w:cs="Arial"/>
+        </w:rPr>
+        <w:t>bleTask</w:t>
+      </w:r>
+      <w:proofErr w:type="spellEnd"/>
+      <w:r>
+        <w:rPr>
+          <w:rFonts w:ascii="Arial" w:hAnsi="Arial" w:cs="Arial"/>
+        </w:rPr>
+        <w:t xml:space="preserve"> handler.</w:t>
+      </w:r>
+    </w:p>
+    <w:p>
+      <w:pPr>
+        <w:pStyle w:val="NormalWeb"/>
+        <w:rPr>
+          <w:rFonts w:ascii="Arial" w:hAnsi="Arial" w:cs="Arial"/>
+        </w:rPr>
+      </w:pPr>
+      <w:r>
+        <w:rPr>
+          <w:rFonts w:ascii="Arial" w:hAnsi="Arial" w:cs="Arial"/>
+        </w:rPr>
+        <w:t xml:space="preserve">Now I need to add semaphore into </w:t>
+      </w:r>
+      <w:proofErr w:type="spellStart"/>
+      <w:r>
+        <w:rPr>
+          <w:rFonts w:ascii="Arial" w:hAnsi="Arial" w:cs="Arial"/>
+        </w:rPr>
+        <w:t>FreeRTOS.h</w:t>
+      </w:r>
+      <w:proofErr w:type="spellEnd"/>
+      <w:r>
+        <w:rPr>
+          <w:rFonts w:ascii="Arial" w:hAnsi="Arial" w:cs="Arial"/>
+        </w:rPr>
+        <w:t xml:space="preserve">, and update the max </w:t>
+      </w:r>
+      <w:proofErr w:type="spellStart"/>
+      <w:r>
+        <w:rPr>
+          <w:rFonts w:ascii="Arial" w:hAnsi="Arial" w:cs="Arial"/>
+        </w:rPr>
+        <w:t>syscall</w:t>
+      </w:r>
+      <w:proofErr w:type="spellEnd"/>
+      <w:r>
+        <w:rPr>
+          <w:rFonts w:ascii="Arial" w:hAnsi="Arial" w:cs="Arial"/>
+        </w:rPr>
+        <w:t xml:space="preserve"> priority.</w:t>
+      </w:r>
+    </w:p>
+    <w:p>
+      <w:pPr>
+        <w:pStyle w:val="NormalWeb"/>
+        <w:rPr>
+          <w:rFonts w:ascii="Arial" w:hAnsi="Arial" w:cs="Arial"/>
+        </w:rPr>
+      </w:pPr>
+      <w:r>
+        <w:rPr>
+          <w:rFonts w:ascii="Arial" w:hAnsi="Arial" w:cs="Arial"/>
+        </w:rPr>
+        <w:t>Almost done.</w:t>
+      </w:r>
+    </w:p>
+    <w:p>
+      <w:pPr>
+        <w:pStyle w:val="NormalWeb"/>
+        <w:rPr>
+          <w:rFonts w:ascii="Arial" w:hAnsi="Arial" w:cs="Arial"/>
+        </w:rPr>
+      </w:pPr>
+      <w:r>
+        <w:rPr>
+          <w:rFonts w:ascii="Arial" w:hAnsi="Arial" w:cs="Arial"/>
+        </w:rPr>
+        <w:t xml:space="preserve">Make </w:t>
+      </w:r>
+      <w:r>
+        <w:rPr>
+          <w:rFonts w:ascii="Arial" w:hAnsi="Arial" w:cs="Arial"/>
+        </w:rPr>
+        <w:t xml:space="preserve">the </w:t>
+      </w:r>
+      <w:r>
+        <w:rPr>
+          <w:rFonts w:ascii="Arial" w:hAnsi="Arial" w:cs="Arial"/>
+        </w:rPr>
+        <w:t xml:space="preserve">file </w:t>
+      </w:r>
+      <w:proofErr w:type="spellStart"/>
+      <w:r>
+        <w:rPr>
+          <w:rFonts w:ascii="Arial" w:hAnsi="Arial" w:cs="Arial"/>
+        </w:rPr>
+        <w:t>uartTask.h</w:t>
+      </w:r>
+      <w:proofErr w:type="spellEnd"/>
+      <w:r>
+        <w:rPr>
+          <w:rFonts w:ascii="Arial" w:hAnsi="Arial" w:cs="Arial"/>
+        </w:rPr>
+        <w:t xml:space="preserve">.  This file will only have the pragma once and the definition of the </w:t>
+      </w:r>
+      <w:proofErr w:type="spellStart"/>
+      <w:r>
+        <w:rPr>
+          <w:rFonts w:ascii="Arial" w:hAnsi="Arial" w:cs="Arial"/>
+        </w:rPr>
+        <w:t>uartTask</w:t>
+      </w:r>
+      <w:proofErr w:type="spellEnd"/>
+      <w:r>
+        <w:rPr>
+          <w:rFonts w:ascii="Arial" w:hAnsi="Arial" w:cs="Arial"/>
+        </w:rPr>
+        <w:t>.</w:t>
+      </w:r>
+    </w:p>
+    <w:p>
+      <w:pPr>
+        <w:pStyle w:val="NormalWeb"/>
+        <w:rPr>
+          <w:rFonts w:ascii="Arial" w:hAnsi="Arial" w:cs="Arial"/>
+        </w:rPr>
+      </w:pPr>
+      <w:r>
+        <w:rPr>
+          <w:rFonts w:ascii="Arial" w:hAnsi="Arial" w:cs="Arial"/>
+        </w:rPr>
+        <w:t xml:space="preserve">Now one more cheat.  I am going to just copy the </w:t>
+      </w:r>
+      <w:proofErr w:type="spellStart"/>
+      <w:r>
+        <w:rPr>
+          <w:rFonts w:ascii="Arial" w:hAnsi="Arial" w:cs="Arial"/>
+        </w:rPr>
+        <w:t>uartTask</w:t>
+      </w:r>
+      <w:proofErr w:type="spellEnd"/>
+      <w:r>
+        <w:rPr>
+          <w:rFonts w:ascii="Arial" w:hAnsi="Arial" w:cs="Arial"/>
+        </w:rPr>
+        <w:t xml:space="preserve"> from the BLE </w:t>
+      </w:r>
+      <w:proofErr w:type="spellStart"/>
+      <w:r>
+        <w:rPr>
+          <w:rFonts w:ascii="Arial" w:hAnsi="Arial" w:cs="Arial"/>
+        </w:rPr>
+        <w:t>MainController</w:t>
+      </w:r>
+      <w:proofErr w:type="spellEnd"/>
+      <w:r>
+        <w:rPr>
+          <w:rFonts w:ascii="Arial" w:hAnsi="Arial" w:cs="Arial"/>
+        </w:rPr>
+        <w:t xml:space="preserve"> into my project as almost exactly what we want.</w:t>
+      </w:r>
+    </w:p>
+    <w:p>
+      <w:pPr>
+        <w:pStyle w:val="NormalWeb"/>
+        <w:rPr>
+          <w:rFonts w:ascii="Arial" w:hAnsi="Arial" w:cs="Arial"/>
+        </w:rPr>
+      </w:pPr>
+      <w:r>
+        <w:rPr>
+          <w:rFonts w:ascii="Arial" w:hAnsi="Arial" w:cs="Arial"/>
+        </w:rPr>
+        <w:t>First, add “</w:t>
+      </w:r>
+      <w:proofErr w:type="spellStart"/>
+      <w:r>
+        <w:rPr>
+          <w:rFonts w:ascii="Arial" w:hAnsi="Arial" w:cs="Arial"/>
+        </w:rPr>
+        <w:t>bleTask.h</w:t>
+      </w:r>
+      <w:proofErr w:type="spellEnd"/>
+      <w:r>
+        <w:rPr>
+          <w:rFonts w:ascii="Arial" w:hAnsi="Arial" w:cs="Arial"/>
+        </w:rPr>
+        <w:t xml:space="preserve">” to the top.  Then </w:t>
+      </w:r>
+      <w:proofErr w:type="spellStart"/>
+      <w:r>
+        <w:rPr>
+          <w:rFonts w:ascii="Arial" w:hAnsi="Arial" w:cs="Arial"/>
+        </w:rPr>
+        <w:t>Ill</w:t>
+      </w:r>
+      <w:proofErr w:type="spellEnd"/>
+      <w:r>
+        <w:rPr>
+          <w:rFonts w:ascii="Arial" w:hAnsi="Arial" w:cs="Arial"/>
+        </w:rPr>
+        <w:t xml:space="preserve"> add key commands for o … p …j … l… that will just call the </w:t>
+      </w:r>
+      <w:proofErr w:type="spellStart"/>
+      <w:r>
+        <w:rPr>
+          <w:rFonts w:ascii="Arial" w:hAnsi="Arial" w:cs="Arial"/>
+        </w:rPr>
+        <w:t>writeMotorPosition</w:t>
+      </w:r>
+      <w:proofErr w:type="spellEnd"/>
+      <w:r>
+        <w:rPr>
+          <w:rFonts w:ascii="Arial" w:hAnsi="Arial" w:cs="Arial"/>
+        </w:rPr>
+        <w:t xml:space="preserve"> function…. Which I will also add to the help printout.</w:t>
+      </w:r>
+    </w:p>
+    <w:p>
+      <w:pPr>
+        <w:pStyle w:val="NormalWeb"/>
+        <w:rPr>
+          <w:rFonts w:ascii="Arial" w:hAnsi="Arial" w:cs="Arial"/>
+        </w:rPr>
+      </w:pPr>
+      <w:r>
+        <w:rPr>
+          <w:rFonts w:ascii="Arial" w:hAnsi="Arial" w:cs="Arial"/>
+        </w:rPr>
+        <w:t>OK program your development kit.</w:t>
+      </w:r>
+    </w:p>
+    <w:p>
+      <w:pPr>
+        <w:pStyle w:val="NormalWeb"/>
+        <w:rPr>
+          <w:rFonts w:ascii="Arial" w:hAnsi="Arial" w:cs="Arial"/>
+        </w:rPr>
+      </w:pPr>
+      <w:r>
+        <w:rPr>
+          <w:rFonts w:ascii="Arial" w:hAnsi="Arial" w:cs="Arial"/>
+        </w:rPr>
+        <w:t xml:space="preserve">When I look on the </w:t>
+      </w:r>
+      <w:proofErr w:type="spellStart"/>
+      <w:r>
+        <w:rPr>
+          <w:rFonts w:ascii="Arial" w:hAnsi="Arial" w:cs="Arial"/>
+        </w:rPr>
+        <w:t>uart</w:t>
+      </w:r>
+      <w:proofErr w:type="spellEnd"/>
+      <w:r>
+        <w:rPr>
+          <w:rFonts w:ascii="Arial" w:hAnsi="Arial" w:cs="Arial"/>
+        </w:rPr>
+        <w:t xml:space="preserve">, it starts searching for device… and right quick you can see that it </w:t>
+      </w:r>
+      <w:proofErr w:type="gramStart"/>
+      <w:r>
+        <w:rPr>
+          <w:rFonts w:ascii="Arial" w:hAnsi="Arial" w:cs="Arial"/>
+        </w:rPr>
+        <w:t>find</w:t>
+      </w:r>
+      <w:proofErr w:type="gramEnd"/>
+      <w:r>
+        <w:rPr>
+          <w:rFonts w:ascii="Arial" w:hAnsi="Arial" w:cs="Arial"/>
+        </w:rPr>
+        <w:t xml:space="preserve"> the robot… and both connection lights turn on.</w:t>
+      </w:r>
+    </w:p>
+    <w:p>
+      <w:pPr>
+        <w:pStyle w:val="NormalWeb"/>
+        <w:rPr>
+          <w:rFonts w:ascii="Arial" w:hAnsi="Arial" w:cs="Arial"/>
+        </w:rPr>
+      </w:pPr>
+      <w:r>
+        <w:rPr>
+          <w:rFonts w:ascii="Arial" w:hAnsi="Arial" w:cs="Arial"/>
+        </w:rPr>
+        <w:t>Now when I press the o and o buttons you can see the arm move back and forth.  Sweet!</w:t>
+      </w:r>
+    </w:p>
+    <w:p>
+      <w:pPr>
+        <w:pStyle w:val="NormalWeb"/>
+        <w:rPr>
+          <w:rFonts w:ascii="Arial" w:hAnsi="Arial" w:cs="Arial"/>
+        </w:rPr>
+      </w:pPr>
       <w:bookmarkStart w:id="0" w:name="_GoBack"/>
       <w:bookmarkEnd w:id="0"/>
-      <w:r>
-        <w:rPr>
-          <w:rFonts w:ascii="Arial" w:hAnsi="Arial" w:cs="Arial"/>
-        </w:rPr>
-        <w:t xml:space="preserve"> </w:t>
-      </w:r>
-      <w:r>
-        <w:rPr>
-          <w:rFonts w:ascii="Arial" w:hAnsi="Arial" w:cs="Arial"/>
-        </w:rPr>
-        <w:t xml:space="preserve">BLE </w:t>
-      </w:r>
-      <w:r>
-        <w:rPr>
-          <w:rFonts w:ascii="Arial" w:hAnsi="Arial" w:cs="Arial"/>
-        </w:rPr>
-        <w:t xml:space="preserve">remote control for the robot arm.  When the remote control is </w:t>
-      </w:r>
-      <w:proofErr w:type="gramStart"/>
-      <w:r>
-        <w:rPr>
-          <w:rFonts w:ascii="Arial" w:hAnsi="Arial" w:cs="Arial"/>
-        </w:rPr>
-        <w:t>done</w:t>
-      </w:r>
-      <w:proofErr w:type="gramEnd"/>
-      <w:r>
-        <w:rPr>
-          <w:rFonts w:ascii="Arial" w:hAnsi="Arial" w:cs="Arial"/>
-        </w:rPr>
-        <w:t xml:space="preserve"> you will be able to use the </w:t>
-      </w:r>
-      <w:proofErr w:type="spellStart"/>
-      <w:r>
-        <w:rPr>
-          <w:rFonts w:ascii="Arial" w:hAnsi="Arial" w:cs="Arial"/>
-        </w:rPr>
-        <w:t>uart</w:t>
-      </w:r>
-      <w:proofErr w:type="spellEnd"/>
-      <w:r>
-        <w:rPr>
-          <w:rFonts w:ascii="Arial" w:hAnsi="Arial" w:cs="Arial"/>
-        </w:rPr>
-        <w:t xml:space="preserve">, </w:t>
-      </w:r>
-      <w:proofErr w:type="spellStart"/>
-      <w:r>
-        <w:rPr>
-          <w:rFonts w:ascii="Arial" w:hAnsi="Arial" w:cs="Arial"/>
-        </w:rPr>
-        <w:t>capsense</w:t>
-      </w:r>
-      <w:proofErr w:type="spellEnd"/>
-      <w:r>
-        <w:rPr>
-          <w:rFonts w:ascii="Arial" w:hAnsi="Arial" w:cs="Arial"/>
-        </w:rPr>
-        <w:t xml:space="preserve"> and the </w:t>
-      </w:r>
-      <w:proofErr w:type="spellStart"/>
-      <w:r>
-        <w:rPr>
-          <w:rFonts w:ascii="Arial" w:hAnsi="Arial" w:cs="Arial"/>
-        </w:rPr>
-        <w:t>bosch</w:t>
-      </w:r>
-      <w:proofErr w:type="spellEnd"/>
-      <w:r>
-        <w:rPr>
-          <w:rFonts w:ascii="Arial" w:hAnsi="Arial" w:cs="Arial"/>
-        </w:rPr>
-        <w:t xml:space="preserve"> motion sensor to control the </w:t>
-      </w:r>
-      <w:proofErr w:type="spellStart"/>
-      <w:r>
-        <w:rPr>
-          <w:rFonts w:ascii="Arial" w:hAnsi="Arial" w:cs="Arial"/>
-        </w:rPr>
-        <w:t>PSoC</w:t>
-      </w:r>
-      <w:proofErr w:type="spellEnd"/>
-      <w:r>
-        <w:rPr>
-          <w:rFonts w:ascii="Arial" w:hAnsi="Arial" w:cs="Arial"/>
-        </w:rPr>
-        <w:t xml:space="preserve"> BLE Robot.</w:t>
-      </w:r>
     </w:p>
     <w:p>
       <w:pPr>
         <w:pStyle w:val="NormalWeb"/>
-        <w:rPr>
-          <w:rFonts w:ascii="Arial" w:hAnsi="Arial" w:cs="Arial"/>
-        </w:rPr>
-      </w:pPr>
-      <w:r>
-        <w:rPr>
-          <w:rFonts w:ascii="Arial" w:hAnsi="Arial" w:cs="Arial"/>
-        </w:rPr>
-        <w:t xml:space="preserve">I think that I will start this project by copying the project from video </w:t>
-      </w:r>
-    </w:p>
-    <w:p>
-      <w:pPr>
-        <w:pStyle w:val="NormalWeb"/>
-      </w:pPr>
-      <w:r>
-        <w:rPr>
-          <w:rFonts w:ascii="Arial" w:hAnsi="Arial" w:cs="Arial"/>
-        </w:rPr>
+      </w:pPr>
+      <w:r>
+        <w:rPr>
+          <w:rFonts w:ascii="Arial" w:hAnsi="Arial" w:cs="Arial"/>
+        </w:rPr>
+        <w:lastRenderedPageBreak/>
         <w:t xml:space="preserve">You can post your comments and questions in our </w:t>
       </w:r>
       <w:proofErr w:type="spellStart"/>
@@ -594,6 +2048,119 @@
     </w:lvl>
   </w:abstractNum>
   <w:abstractNum w:abstractNumId="3">
+    <w:nsid w:val="49B563AD"/>
+    <w:multiLevelType w:val="hybridMultilevel"/>
+    <w:tmpl w:val="EE92D878"/>
+    <w:lvl w:ilvl="0" w:tplc="C584E7B0">
+      <w:start w:val="2"/>
+      <w:numFmt w:val="bullet"/>
+      <w:lvlText w:val="-"/>
+      <w:lvlJc w:val="left"/>
+      <w:pPr>
+        <w:ind w:left="420" w:hanging="360"/>
+      </w:pPr>
+      <w:rPr>
+        <w:rFonts w:ascii="Arial" w:eastAsiaTheme="minorEastAsia" w:hAnsi="Arial" w:cs="Arial" w:hint="default"/>
+      </w:rPr>
+    </w:lvl>
+    <w:lvl w:ilvl="1" w:tplc="04090003" w:tentative="1">
+      <w:start w:val="1"/>
+      <w:numFmt w:val="bullet"/>
+      <w:lvlText w:val="o"/>
+      <w:lvlJc w:val="left"/>
+      <w:pPr>
+        <w:ind w:left="1140" w:hanging="360"/>
+      </w:pPr>
+      <w:rPr>
+        <w:rFonts w:ascii="Courier New" w:hAnsi="Courier New" w:cs="Courier New" w:hint="default"/>
+      </w:rPr>
+    </w:lvl>
+    <w:lvl w:ilvl="2" w:tplc="04090005" w:tentative="1">
+      <w:start w:val="1"/>
+      <w:numFmt w:val="bullet"/>
+      <w:lvlText w:val=""/>
+      <w:lvlJc w:val="left"/>
+      <w:pPr>
+        <w:ind w:left="1860" w:hanging="360"/>
+      </w:pPr>
+      <w:rPr>
+        <w:rFonts w:ascii="Wingdings" w:hAnsi="Wingdings" w:hint="default"/>
+      </w:rPr>
+    </w:lvl>
+    <w:lvl w:ilvl="3" w:tplc="04090001" w:tentative="1">
+      <w:start w:val="1"/>
+      <w:numFmt w:val="bullet"/>
+      <w:lvlText w:val=""/>
+      <w:lvlJc w:val="left"/>
+      <w:pPr>
+        <w:ind w:left="2580" w:hanging="360"/>
+      </w:pPr>
+      <w:rPr>
+        <w:rFonts w:ascii="Symbol" w:hAnsi="Symbol" w:hint="default"/>
+      </w:rPr>
+    </w:lvl>
+    <w:lvl w:ilvl="4" w:tplc="04090003" w:tentative="1">
+      <w:start w:val="1"/>
+      <w:numFmt w:val="bullet"/>
+      <w:lvlText w:val="o"/>
+      <w:lvlJc w:val="left"/>
+      <w:pPr>
+        <w:ind w:left="3300" w:hanging="360"/>
+      </w:pPr>
+      <w:rPr>
+        <w:rFonts w:ascii="Courier New" w:hAnsi="Courier New" w:cs="Courier New" w:hint="default"/>
+      </w:rPr>
+    </w:lvl>
+    <w:lvl w:ilvl="5" w:tplc="04090005" w:tentative="1">
+      <w:start w:val="1"/>
+      <w:numFmt w:val="bullet"/>
+      <w:lvlText w:val=""/>
+      <w:lvlJc w:val="left"/>
+      <w:pPr>
+        <w:ind w:left="4020" w:hanging="360"/>
+      </w:pPr>
+      <w:rPr>
+        <w:rFonts w:ascii="Wingdings" w:hAnsi="Wingdings" w:hint="default"/>
+      </w:rPr>
+    </w:lvl>
+    <w:lvl w:ilvl="6" w:tplc="04090001" w:tentative="1">
+      <w:start w:val="1"/>
+      <w:numFmt w:val="bullet"/>
+      <w:lvlText w:val=""/>
+      <w:lvlJc w:val="left"/>
+      <w:pPr>
+        <w:ind w:left="4740" w:hanging="360"/>
+      </w:pPr>
+      <w:rPr>
+        <w:rFonts w:ascii="Symbol" w:hAnsi="Symbol" w:hint="default"/>
+      </w:rPr>
+    </w:lvl>
+    <w:lvl w:ilvl="7" w:tplc="04090003" w:tentative="1">
+      <w:start w:val="1"/>
+      <w:numFmt w:val="bullet"/>
+      <w:lvlText w:val="o"/>
+      <w:lvlJc w:val="left"/>
+      <w:pPr>
+        <w:ind w:left="5460" w:hanging="360"/>
+      </w:pPr>
+      <w:rPr>
+        <w:rFonts w:ascii="Courier New" w:hAnsi="Courier New" w:cs="Courier New" w:hint="default"/>
+      </w:rPr>
+    </w:lvl>
+    <w:lvl w:ilvl="8" w:tplc="04090005" w:tentative="1">
+      <w:start w:val="1"/>
+      <w:numFmt w:val="bullet"/>
+      <w:lvlText w:val=""/>
+      <w:lvlJc w:val="left"/>
+      <w:pPr>
+        <w:ind w:left="6180" w:hanging="360"/>
+      </w:pPr>
+      <w:rPr>
+        <w:rFonts w:ascii="Wingdings" w:hAnsi="Wingdings" w:hint="default"/>
+      </w:rPr>
+    </w:lvl>
+  </w:abstractNum>
+  <w:abstractNum w:abstractNumId="4">
     <w:nsid w:val="62923EDB"/>
     <w:multiLevelType w:val="hybridMultilevel"/>
     <w:tmpl w:val="270092A6"/>
@@ -707,7 +2274,7 @@
     </w:lvl>
   </w:abstractNum>
   <w:num w:numId="1">
-    <w:abstractNumId w:val="3"/>
+    <w:abstractNumId w:val="4"/>
   </w:num>
   <w:num w:numId="2">
     <w:abstractNumId w:val="0"/>
@@ -717,6 +2284,9 @@
   </w:num>
   <w:num w:numId="4">
     <w:abstractNumId w:val="2"/>
+  </w:num>
+  <w:num w:numId="5">
+    <w:abstractNumId w:val="3"/>
   </w:num>
 </w:numbering>
 </file>

</xml_diff>